<commit_message>
Word-doc met interessante dingen
Geupload
</commit_message>
<xml_diff>
--- a/Opvallende dingen.docx
+++ b/Opvallende dingen.docx
@@ -3,43 +3,236 @@
 <w:document xmlns:wpc="http://schemas.microsoft.com/office/word/2010/wordprocessingCanvas" xmlns:cx="http://schemas.microsoft.com/office/drawing/2014/chartex" xmlns:cx1="http://schemas.microsoft.com/office/drawing/2015/9/8/chartex" xmlns:cx2="http://schemas.microsoft.com/office/drawing/2015/10/21/chartex" xmlns:cx3="http://schemas.microsoft.com/office/drawing/2016/5/9/chartex" xmlns:cx4="http://schemas.microsoft.com/office/drawing/2016/5/10/chartex" xmlns:cx5="http://schemas.microsoft.com/office/drawing/2016/5/11/chartex" xmlns:cx6="http://schemas.microsoft.com/office/drawing/2016/5/12/chartex" xmlns:cx7="http://schemas.microsoft.com/office/drawing/2016/5/13/chartex" xmlns:cx8="http://schemas.microsoft.com/office/drawing/2016/5/14/chartex" xmlns:mc="http://schemas.openxmlformats.org/markup-compatibility/2006" xmlns:aink="http://schemas.microsoft.com/office/drawing/2016/ink" xmlns:am3d="http://schemas.microsoft.com/office/drawing/2017/model3d" xmlns:o="urn:schemas-microsoft-com:office:office" xmlns:r="http://schemas.openxmlformats.org/officeDocument/2006/relationships" xmlns:m="http://schemas.openxmlformats.org/officeDocument/2006/math" xmlns:v="urn:schemas-microsoft-com:vml" xmlns:wp14="http://schemas.microsoft.com/office/word/2010/wordprocessingDrawing" xmlns:wp="http://schemas.openxmlformats.org/drawingml/2006/wordprocessingDrawing" xmlns:w10="urn:schemas-microsoft-com:office:word" xmlns:w="http://schemas.openxmlformats.org/wordprocessingml/2006/main" xmlns:w14="http://schemas.microsoft.com/office/word/2010/wordml" xmlns:w15="http://schemas.microsoft.com/office/word/2012/wordml" xmlns:w16cid="http://schemas.microsoft.com/office/word/2016/wordml/cid" xmlns:w16se="http://schemas.microsoft.com/office/word/2015/wordml/symex" xmlns:wpg="http://schemas.microsoft.com/office/word/2010/wordprocessingGroup" xmlns:wpi="http://schemas.microsoft.com/office/word/2010/wordprocessingInk" xmlns:wne="http://schemas.microsoft.com/office/word/2006/wordml" xmlns:wps="http://schemas.microsoft.com/office/word/2010/wordprocessingShape" mc:Ignorable="w14 w15 w16se w16cid wp14">
   <w:body>
     <w:p>
+      <w:pPr>
+        <w:rPr>
+          <w:lang w:val="nl-NL"/>
+        </w:rPr>
+      </w:pPr>
+      <w:r>
+        <w:rPr>
+          <w:lang w:val="nl-NL"/>
+        </w:rPr>
+        <w:t>Opvallende dingen:</w:t>
+      </w:r>
+    </w:p>
+    <w:p>
+      <w:pPr>
+        <w:rPr>
+          <w:lang w:val="nl-NL"/>
+        </w:rPr>
+      </w:pPr>
+    </w:p>
+    <w:p>
+      <w:pPr>
+        <w:rPr>
+          <w:lang w:val="nl-NL"/>
+        </w:rPr>
+      </w:pPr>
+      <w:r>
+        <w:rPr>
+          <w:lang w:val="nl-NL"/>
+        </w:rPr>
+        <w:t>Het gemiddelde dagelijkse internetgebruik van de 0-20 % laagste inkomens is hoger dan dat van de 20-40% inkomens.</w:t>
+      </w:r>
+    </w:p>
+    <w:p>
+      <w:pPr>
+        <w:rPr>
+          <w:lang w:val="nl-NL"/>
+        </w:rPr>
+      </w:pPr>
+    </w:p>
+    <w:p>
+      <w:pPr>
+        <w:rPr>
+          <w:lang w:val="nl-NL"/>
+        </w:rPr>
+      </w:pPr>
       <w:proofErr w:type="spellStart"/>
       <w:r>
-        <w:t>Opvallende</w:t>
+        <w:rPr>
+          <w:lang w:val="nl-NL"/>
+        </w:rPr>
+        <w:t>To</w:t>
       </w:r>
       <w:proofErr w:type="spellEnd"/>
       <w:r>
+        <w:rPr>
+          <w:lang w:val="nl-NL"/>
+        </w:rPr>
+        <w:t xml:space="preserve"> Do:</w:t>
+      </w:r>
+    </w:p>
+    <w:p>
+      <w:pPr>
+        <w:rPr>
+          <w:lang w:val="nl-NL"/>
+        </w:rPr>
+      </w:pPr>
+      <w:r>
+        <w:rPr>
+          <w:lang w:val="nl-NL"/>
+        </w:rPr>
+        <w:t xml:space="preserve">- Verschillende </w:t>
+      </w:r>
+      <w:proofErr w:type="spellStart"/>
+      <w:r>
+        <w:rPr>
+          <w:lang w:val="nl-NL"/>
+        </w:rPr>
+        <w:t>parts</w:t>
+      </w:r>
+      <w:proofErr w:type="spellEnd"/>
+      <w:r>
+        <w:rPr>
+          <w:lang w:val="nl-NL"/>
+        </w:rPr>
+        <w:t xml:space="preserve"> of society</w:t>
+      </w:r>
+      <w:r>
+        <w:rPr>
+          <w:lang w:val="nl-NL"/>
+        </w:rPr>
+        <w:t>:</w:t>
+      </w:r>
+      <w:r>
+        <w:rPr>
+          <w:lang w:val="nl-NL"/>
+        </w:rPr>
         <w:t xml:space="preserve"> </w:t>
       </w:r>
-      <w:proofErr w:type="spellStart"/>
-      <w:r>
-        <w:t>dingen</w:t>
-      </w:r>
-      <w:proofErr w:type="spellEnd"/>
-      <w:r>
-        <w:t>:</w:t>
-      </w:r>
-    </w:p>
-    <w:p/>
-    <w:p>
-      <w:pPr>
-        <w:rPr>
-          <w:lang w:val="nl-NL"/>
-        </w:rPr>
-      </w:pPr>
-      <w:r>
-        <w:rPr>
-          <w:lang w:val="nl-NL"/>
-        </w:rPr>
-        <w:t xml:space="preserve">Het gemiddelde dagelijkse internetgebruik van de 0-20 % laagste inkomens is hoger dan dat van de </w:t>
+    </w:p>
+    <w:p>
+      <w:pPr>
+        <w:rPr>
+          <w:lang w:val="nl-NL"/>
+        </w:rPr>
+      </w:pPr>
+      <w:r>
+        <w:rPr>
+          <w:lang w:val="nl-NL"/>
+        </w:rPr>
+        <w:t xml:space="preserve">- </w:t>
+      </w:r>
+      <w:r>
+        <w:rPr>
+          <w:lang w:val="nl-NL"/>
+        </w:rPr>
+        <w:t>inkomstengroepen</w:t>
+      </w:r>
+      <w:r>
+        <w:rPr>
+          <w:lang w:val="nl-NL"/>
+        </w:rPr>
+        <w:t xml:space="preserve"> </w:t>
+      </w:r>
+    </w:p>
+    <w:p>
+      <w:pPr>
+        <w:rPr>
+          <w:lang w:val="nl-NL"/>
+        </w:rPr>
+      </w:pPr>
+      <w:r>
+        <w:rPr>
+          <w:lang w:val="nl-NL"/>
+        </w:rPr>
+        <w:t xml:space="preserve">- </w:t>
+      </w:r>
+      <w:r>
+        <w:rPr>
+          <w:lang w:val="nl-NL"/>
+        </w:rPr>
+        <w:t xml:space="preserve">gemigreerd of niet (1012600 = beide ouders Nederlands, </w:t>
+      </w:r>
+      <w:r>
+        <w:rPr>
+          <w:lang w:val="nl-NL"/>
+        </w:rPr>
+        <w:t>2012605 = met migratieachtergrond)</w:t>
+      </w:r>
+    </w:p>
+    <w:p>
+      <w:pPr>
+        <w:rPr>
+          <w:lang w:val="nl-NL"/>
+        </w:rPr>
+      </w:pPr>
+      <w:r>
+        <w:rPr>
+          <w:lang w:val="nl-NL"/>
+        </w:rPr>
+        <w:t xml:space="preserve">- </w:t>
+      </w:r>
+      <w:r>
+        <w:rPr>
+          <w:lang w:val="nl-NL"/>
+        </w:rPr>
+        <w:t>Onderwijsniveau (2018700, 2018740,  2018790)</w:t>
+      </w:r>
+    </w:p>
+    <w:p>
+      <w:pPr>
+        <w:rPr>
+          <w:lang w:val="nl-NL"/>
+        </w:rPr>
+      </w:pPr>
+      <w:r>
+        <w:rPr>
+          <w:lang w:val="nl-NL"/>
+        </w:rPr>
+        <w:t xml:space="preserve">- </w:t>
+      </w:r>
+      <w:r>
+        <w:rPr>
+          <w:lang w:val="nl-NL"/>
+        </w:rPr>
+        <w:t xml:space="preserve">Werkzaam / niet-werkzaam (3000795, </w:t>
+      </w:r>
+      <w:r>
+        <w:rPr>
+          <w:lang w:val="nl-NL"/>
+        </w:rPr>
+        <w:t>3000805)</w:t>
+      </w:r>
+    </w:p>
+    <w:p>
+      <w:pPr>
+        <w:rPr>
+          <w:lang w:val="nl-NL"/>
+        </w:rPr>
+      </w:pPr>
+      <w:r>
+        <w:rPr>
+          <w:lang w:val="nl-NL"/>
+        </w:rPr>
+        <w:t xml:space="preserve">- Arbeidsduur (deeltijd,  &lt; 20u, </w:t>
+      </w:r>
+      <w:r>
+        <w:rPr>
+          <w:lang w:val="nl-NL"/>
+        </w:rPr>
+        <w:t>20-35 u, Fulltime) (</w:t>
+      </w:r>
+      <w:r>
+        <w:rPr>
+          <w:lang w:val="nl-NL"/>
+        </w:rPr>
+        <w:t>2021209</w:t>
+      </w:r>
+      <w:r>
+        <w:rPr>
+          <w:lang w:val="nl-NL"/>
+        </w:rPr>
+        <w:t>, 2021211, 2021230, 2021240</w:t>
+      </w:r>
+      <w:r>
+        <w:rPr>
+          <w:lang w:val="nl-NL"/>
+        </w:rPr>
+        <w:t>)</w:t>
       </w:r>
       <w:bookmarkStart w:id="0" w:name="_GoBack"/>
-      <w:r>
-        <w:rPr>
-          <w:lang w:val="nl-NL"/>
-        </w:rPr>
-        <w:t>20-40% inkomens.</w:t>
-      </w:r>
       <w:bookmarkEnd w:id="0"/>
     </w:p>
     <w:sectPr>
@@ -175,6 +368,7 @@
     <w:lsdException w:name="HTML Sample" w:semiHidden="1" w:unhideWhenUsed="1"/>
     <w:lsdException w:name="HTML Typewriter" w:semiHidden="1" w:unhideWhenUsed="1"/>
     <w:lsdException w:name="HTML Variable" w:semiHidden="1" w:unhideWhenUsed="1"/>
+    <w:lsdException w:name="Normal Table" w:semiHidden="1" w:unhideWhenUsed="1"/>
     <w:lsdException w:name="annotation subject" w:semiHidden="1" w:unhideWhenUsed="1"/>
     <w:lsdException w:name="No List" w:semiHidden="1" w:unhideWhenUsed="1"/>
     <w:lsdException w:name="Outline List 1" w:semiHidden="1" w:unhideWhenUsed="1"/>
@@ -221,8 +415,10 @@
     <w:lsdException w:name="Table Subtle 2" w:semiHidden="1" w:unhideWhenUsed="1"/>
     <w:lsdException w:name="Table Web 1" w:semiHidden="1" w:unhideWhenUsed="1"/>
     <w:lsdException w:name="Table Web 2" w:semiHidden="1" w:unhideWhenUsed="1"/>
+    <w:lsdException w:name="Table Web 3" w:semiHidden="1" w:unhideWhenUsed="1"/>
     <w:lsdException w:name="Balloon Text" w:semiHidden="1" w:unhideWhenUsed="1"/>
     <w:lsdException w:name="Table Grid" w:uiPriority="39"/>
+    <w:lsdException w:name="Table Theme" w:semiHidden="1" w:unhideWhenUsed="1"/>
     <w:lsdException w:name="Placeholder Text" w:semiHidden="1"/>
     <w:lsdException w:name="No Spacing" w:uiPriority="1" w:qFormat="1"/>
     <w:lsdException w:name="Light Shading" w:uiPriority="60"/>

</xml_diff>

<commit_message>
Poster has been completed.
Poster.final exe.print(Yay)
</commit_message>
<xml_diff>
--- a/Opvallende dingen.docx
+++ b/Opvallende dingen.docx
@@ -41,199 +41,187 @@
           <w:lang w:val="nl-NL"/>
         </w:rPr>
       </w:pPr>
-    </w:p>
-    <w:p>
-      <w:pPr>
-        <w:rPr>
-          <w:lang w:val="nl-NL"/>
-        </w:rPr>
-      </w:pPr>
+      <w:r>
+        <w:rPr>
+          <w:lang w:val="nl-NL"/>
+        </w:rPr>
+        <w:t xml:space="preserve">Vrouwen gebruiken </w:t>
+      </w:r>
+      <w:r>
+        <w:rPr>
+          <w:lang w:val="nl-NL"/>
+        </w:rPr>
+        <w:t xml:space="preserve">vrijwel in elke categorie minder internet dan mannen, behalve voor </w:t>
+      </w:r>
       <w:proofErr w:type="spellStart"/>
       <w:r>
         <w:rPr>
           <w:lang w:val="nl-NL"/>
         </w:rPr>
-        <w:t>To</w:t>
+        <w:t>Social</w:t>
       </w:r>
       <w:proofErr w:type="spellEnd"/>
       <w:r>
         <w:rPr>
           <w:lang w:val="nl-NL"/>
         </w:rPr>
-        <w:t xml:space="preserve"> Do:</w:t>
-      </w:r>
-    </w:p>
-    <w:p>
-      <w:pPr>
-        <w:rPr>
-          <w:lang w:val="nl-NL"/>
-        </w:rPr>
-      </w:pPr>
-      <w:r>
-        <w:rPr>
-          <w:lang w:val="nl-NL"/>
-        </w:rPr>
-        <w:t xml:space="preserve">- Verschillende </w:t>
-      </w:r>
-      <w:proofErr w:type="spellStart"/>
-      <w:r>
-        <w:rPr>
-          <w:lang w:val="nl-NL"/>
-        </w:rPr>
-        <w:t>parts</w:t>
-      </w:r>
-      <w:proofErr w:type="spellEnd"/>
-      <w:r>
-        <w:rPr>
-          <w:lang w:val="nl-NL"/>
-        </w:rPr>
-        <w:t xml:space="preserve"> of society</w:t>
-      </w:r>
-      <w:r>
-        <w:rPr>
-          <w:lang w:val="nl-NL"/>
-        </w:rPr>
-        <w:t>:</w:t>
-      </w:r>
-      <w:r>
-        <w:rPr>
-          <w:lang w:val="nl-NL"/>
-        </w:rPr>
-        <w:t xml:space="preserve"> </w:t>
-      </w:r>
-    </w:p>
-    <w:p>
-      <w:pPr>
-        <w:rPr>
-          <w:lang w:val="nl-NL"/>
-        </w:rPr>
-      </w:pPr>
-      <w:r>
-        <w:rPr>
-          <w:lang w:val="nl-NL"/>
-        </w:rPr>
-        <w:t xml:space="preserve">- </w:t>
-      </w:r>
-      <w:r>
-        <w:rPr>
-          <w:lang w:val="nl-NL"/>
-        </w:rPr>
-        <w:t>inkomstengroepen</w:t>
-      </w:r>
-      <w:r>
-        <w:rPr>
-          <w:lang w:val="nl-NL"/>
-        </w:rPr>
-        <w:t xml:space="preserve"> </w:t>
-      </w:r>
-    </w:p>
-    <w:p>
-      <w:pPr>
-        <w:rPr>
-          <w:lang w:val="nl-NL"/>
-        </w:rPr>
-      </w:pPr>
-      <w:r>
-        <w:rPr>
-          <w:lang w:val="nl-NL"/>
-        </w:rPr>
-        <w:t xml:space="preserve">- </w:t>
-      </w:r>
-      <w:r>
-        <w:rPr>
-          <w:lang w:val="nl-NL"/>
-        </w:rPr>
-        <w:t xml:space="preserve">gemigreerd of niet (1012600 = beide ouders Nederlands, </w:t>
-      </w:r>
-      <w:r>
-        <w:rPr>
-          <w:lang w:val="nl-NL"/>
-        </w:rPr>
-        <w:t>2012605 = met migratieachtergrond)</w:t>
-      </w:r>
-    </w:p>
-    <w:p>
-      <w:pPr>
-        <w:rPr>
-          <w:lang w:val="nl-NL"/>
-        </w:rPr>
-      </w:pPr>
-      <w:r>
-        <w:rPr>
-          <w:lang w:val="nl-NL"/>
-        </w:rPr>
-        <w:t xml:space="preserve">- </w:t>
-      </w:r>
-      <w:r>
-        <w:rPr>
-          <w:lang w:val="nl-NL"/>
-        </w:rPr>
-        <w:t>Onderwijsniveau (2018700, 2018740,  2018790)</w:t>
-      </w:r>
-    </w:p>
-    <w:p>
-      <w:pPr>
-        <w:rPr>
-          <w:lang w:val="nl-NL"/>
-        </w:rPr>
-      </w:pPr>
-      <w:r>
-        <w:rPr>
-          <w:lang w:val="nl-NL"/>
-        </w:rPr>
-        <w:t xml:space="preserve">- </w:t>
-      </w:r>
-      <w:r>
-        <w:rPr>
-          <w:lang w:val="nl-NL"/>
-        </w:rPr>
-        <w:t xml:space="preserve">Werkzaam / niet-werkzaam (3000795, </w:t>
-      </w:r>
-      <w:r>
-        <w:rPr>
-          <w:lang w:val="nl-NL"/>
-        </w:rPr>
-        <w:t>3000805)</w:t>
-      </w:r>
-    </w:p>
-    <w:p>
-      <w:pPr>
-        <w:rPr>
-          <w:lang w:val="nl-NL"/>
-        </w:rPr>
-      </w:pPr>
-      <w:r>
-        <w:rPr>
-          <w:lang w:val="nl-NL"/>
-        </w:rPr>
-        <w:t xml:space="preserve">- Arbeidsduur (deeltijd,  &lt; 20u, </w:t>
-      </w:r>
-      <w:r>
-        <w:rPr>
-          <w:lang w:val="nl-NL"/>
-        </w:rPr>
-        <w:t>20-35 u, Fulltime) (</w:t>
-      </w:r>
-      <w:r>
-        <w:rPr>
-          <w:lang w:val="nl-NL"/>
-        </w:rPr>
-        <w:t>2021209</w:t>
-      </w:r>
-      <w:r>
-        <w:rPr>
-          <w:lang w:val="nl-NL"/>
-        </w:rPr>
-        <w:t>, 2021211, 2021230, 2021240</w:t>
-      </w:r>
-      <w:r>
-        <w:rPr>
-          <w:lang w:val="nl-NL"/>
-        </w:rPr>
-        <w:t>)</w:t>
+        <w:t xml:space="preserve"> Media.</w:t>
       </w:r>
       <w:bookmarkStart w:id="0" w:name="_GoBack"/>
       <w:bookmarkEnd w:id="0"/>
+    </w:p>
+    <w:p>
+      <w:pPr>
+        <w:rPr>
+          <w:lang w:val="nl-NL"/>
+        </w:rPr>
+      </w:pPr>
+    </w:p>
+    <w:p>
+      <w:r>
+        <w:t>To Do:</w:t>
+      </w:r>
+    </w:p>
+    <w:p>
+      <w:proofErr w:type="spellStart"/>
+      <w:r>
+        <w:t>Verschillende</w:t>
+      </w:r>
+      <w:proofErr w:type="spellEnd"/>
+      <w:r>
+        <w:t xml:space="preserve"> parts of society</w:t>
+      </w:r>
+      <w:r>
+        <w:t>:</w:t>
+      </w:r>
+      <w:r>
+        <w:t xml:space="preserve"> </w:t>
+      </w:r>
+    </w:p>
+    <w:p>
+      <w:pPr>
+        <w:rPr>
+          <w:lang w:val="nl-NL"/>
+        </w:rPr>
+      </w:pPr>
+      <w:r>
+        <w:rPr>
+          <w:lang w:val="nl-NL"/>
+        </w:rPr>
+        <w:t xml:space="preserve">- </w:t>
+      </w:r>
+      <w:r>
+        <w:rPr>
+          <w:lang w:val="nl-NL"/>
+        </w:rPr>
+        <w:t>inkomstengroepen</w:t>
+      </w:r>
+      <w:r>
+        <w:rPr>
+          <w:lang w:val="nl-NL"/>
+        </w:rPr>
+        <w:t xml:space="preserve"> </w:t>
+      </w:r>
+    </w:p>
+    <w:p>
+      <w:pPr>
+        <w:rPr>
+          <w:lang w:val="nl-NL"/>
+        </w:rPr>
+      </w:pPr>
+      <w:r>
+        <w:rPr>
+          <w:lang w:val="nl-NL"/>
+        </w:rPr>
+        <w:t xml:space="preserve">- </w:t>
+      </w:r>
+      <w:r>
+        <w:rPr>
+          <w:lang w:val="nl-NL"/>
+        </w:rPr>
+        <w:t xml:space="preserve">gemigreerd of niet (1012600 = beide ouders Nederlands, </w:t>
+      </w:r>
+      <w:r>
+        <w:rPr>
+          <w:lang w:val="nl-NL"/>
+        </w:rPr>
+        <w:t>2012605 = met migratieachtergrond)</w:t>
+      </w:r>
+    </w:p>
+    <w:p>
+      <w:pPr>
+        <w:rPr>
+          <w:lang w:val="nl-NL"/>
+        </w:rPr>
+      </w:pPr>
+      <w:r>
+        <w:rPr>
+          <w:lang w:val="nl-NL"/>
+        </w:rPr>
+        <w:t xml:space="preserve">- </w:t>
+      </w:r>
+      <w:r>
+        <w:rPr>
+          <w:lang w:val="nl-NL"/>
+        </w:rPr>
+        <w:t>Onderwijsniveau (2018700, 2018740,  2018790)</w:t>
+      </w:r>
+    </w:p>
+    <w:p>
+      <w:pPr>
+        <w:rPr>
+          <w:lang w:val="nl-NL"/>
+        </w:rPr>
+      </w:pPr>
+      <w:r>
+        <w:rPr>
+          <w:lang w:val="nl-NL"/>
+        </w:rPr>
+        <w:t xml:space="preserve">- </w:t>
+      </w:r>
+      <w:r>
+        <w:rPr>
+          <w:lang w:val="nl-NL"/>
+        </w:rPr>
+        <w:t xml:space="preserve">Werkzaam / niet-werkzaam (3000795, </w:t>
+      </w:r>
+      <w:r>
+        <w:rPr>
+          <w:lang w:val="nl-NL"/>
+        </w:rPr>
+        <w:t>3000805)</w:t>
+      </w:r>
+    </w:p>
+    <w:p>
+      <w:pPr>
+        <w:rPr>
+          <w:lang w:val="nl-NL"/>
+        </w:rPr>
+      </w:pPr>
+      <w:r>
+        <w:rPr>
+          <w:lang w:val="nl-NL"/>
+        </w:rPr>
+        <w:t xml:space="preserve">- Arbeidsduur (deeltijd,  &lt; 20u, </w:t>
+      </w:r>
+      <w:r>
+        <w:rPr>
+          <w:lang w:val="nl-NL"/>
+        </w:rPr>
+        <w:t>20-35 u, Fulltime) (</w:t>
+      </w:r>
+      <w:r>
+        <w:rPr>
+          <w:lang w:val="nl-NL"/>
+        </w:rPr>
+        <w:t>2021209</w:t>
+      </w:r>
+      <w:r>
+        <w:rPr>
+          <w:lang w:val="nl-NL"/>
+        </w:rPr>
+        <w:t>, 2021211, 2021230, 2021240)</w:t>
+      </w:r>
     </w:p>
     <w:sectPr>
       <w:pgSz w:w="11906" w:h="16838"/>

</xml_diff>